<commit_message>
Materiales para taller 1
upload de taller, primeras slides, dos papers
</commit_message>
<xml_diff>
--- a/Talleres/Taller 1.docx
+++ b/Talleres/Taller 1.docx
@@ -3,16 +3,943 @@
 <w:document xmlns:wpc="http://schemas.microsoft.com/office/word/2010/wordprocessingCanvas" xmlns:cx="http://schemas.microsoft.com/office/drawing/2014/chartex" xmlns:cx1="http://schemas.microsoft.com/office/drawing/2015/9/8/chartex" xmlns:cx2="http://schemas.microsoft.com/office/drawing/2015/10/21/chartex" xmlns:cx3="http://schemas.microsoft.com/office/drawing/2016/5/9/chartex" xmlns:cx4="http://schemas.microsoft.com/office/drawing/2016/5/10/chartex" xmlns:cx5="http://schemas.microsoft.com/office/drawing/2016/5/11/chartex" xmlns:cx6="http://schemas.microsoft.com/office/drawing/2016/5/12/chartex" xmlns:cx7="http://schemas.microsoft.com/office/drawing/2016/5/13/chartex" xmlns:cx8="http://schemas.microsoft.com/office/drawing/2016/5/14/chartex" xmlns:mc="http://schemas.openxmlformats.org/markup-compatibility/2006" xmlns:aink="http://schemas.microsoft.com/office/drawing/2016/ink" xmlns:am3d="http://schemas.microsoft.com/office/drawing/2017/model3d" xmlns:o="urn:schemas-microsoft-com:office:office" xmlns:r="http://schemas.openxmlformats.org/officeDocument/2006/relationships" xmlns:m="http://schemas.openxmlformats.org/officeDocument/2006/math" xmlns:v="urn:schemas-microsoft-com:vml" xmlns:wp14="http://schemas.microsoft.com/office/word/2010/wordprocessingDrawing" xmlns:wp="http://schemas.openxmlformats.org/drawingml/2006/wordprocessingDrawing" xmlns:w10="urn:schemas-microsoft-com:office:word" xmlns:w="http://schemas.openxmlformats.org/wordprocessingml/2006/main" xmlns:w14="http://schemas.microsoft.com/office/word/2010/wordml" xmlns:w15="http://schemas.microsoft.com/office/word/2012/wordml" xmlns:w16cex="http://schemas.microsoft.com/office/word/2018/wordml/cex" xmlns:w16cid="http://schemas.microsoft.com/office/word/2016/wordml/cid" xmlns:w16="http://schemas.microsoft.com/office/word/2018/wordml" xmlns:w16se="http://schemas.microsoft.com/office/word/2015/wordml/symex" xmlns:wpg="http://schemas.microsoft.com/office/word/2010/wordprocessingGroup" xmlns:wpi="http://schemas.microsoft.com/office/word/2010/wordprocessingInk" xmlns:wne="http://schemas.microsoft.com/office/word/2006/wordml" xmlns:wps="http://schemas.microsoft.com/office/word/2010/wordprocessingShape" mc:Ignorable="w14 w15 w16se w16cid w16 w16cex wp14">
   <w:body>
     <w:p>
-      <w:r>
-        <w:t>Este es</w:t>
-      </w:r>
-      <w:r>
-        <w:t xml:space="preserve"> el primer taller</w:t>
-      </w:r>
-    </w:p>
-    <w:p>
-      <w:r>
-        <w:t>Hagan esto</w:t>
+      <w:pPr>
+        <w:rPr>
+          <w:b/>
+          <w:lang w:val="es-CO"/>
+        </w:rPr>
+      </w:pPr>
+      <w:r>
+        <w:rPr>
+          <w:b/>
+          <w:lang w:val="es-CO"/>
+        </w:rPr>
+        <w:t>Taller</w:t>
+      </w:r>
+      <w:r>
+        <w:rPr>
+          <w:b/>
+          <w:lang w:val="es-CO"/>
+        </w:rPr>
+        <w:t xml:space="preserve"> </w:t>
+      </w:r>
+      <w:r>
+        <w:rPr>
+          <w:b/>
+          <w:lang w:val="es-CO"/>
+        </w:rPr>
+        <w:t>1</w:t>
+      </w:r>
+      <w:r>
+        <w:rPr>
+          <w:b/>
+          <w:lang w:val="es-CO"/>
+        </w:rPr>
+        <w:t xml:space="preserve"> – </w:t>
+      </w:r>
+      <w:r>
+        <w:rPr>
+          <w:b/>
+          <w:lang w:val="es-CO"/>
+        </w:rPr>
+        <w:t xml:space="preserve">Git, </w:t>
+      </w:r>
+      <w:proofErr w:type="spellStart"/>
+      <w:r>
+        <w:rPr>
+          <w:b/>
+          <w:lang w:val="es-CO"/>
+        </w:rPr>
+        <w:t>Overleaf</w:t>
+      </w:r>
+      <w:proofErr w:type="spellEnd"/>
+      <w:r>
+        <w:rPr>
+          <w:b/>
+          <w:lang w:val="es-CO"/>
+        </w:rPr>
+        <w:t xml:space="preserve"> y herramientas</w:t>
+      </w:r>
+    </w:p>
+    <w:p>
+      <w:pPr>
+        <w:rPr>
+          <w:b/>
+          <w:lang w:val="es-CO"/>
+        </w:rPr>
+      </w:pPr>
+      <w:r>
+        <w:rPr>
+          <w:b/>
+          <w:lang w:val="es-CO"/>
+        </w:rPr>
+        <w:t>Fecha entrega</w:t>
+      </w:r>
+      <w:r>
+        <w:rPr>
+          <w:b/>
+          <w:lang w:val="es-CO"/>
+        </w:rPr>
+        <w:t xml:space="preserve">: </w:t>
+      </w:r>
+      <w:proofErr w:type="spellStart"/>
+      <w:r>
+        <w:rPr>
+          <w:b/>
+          <w:lang w:val="es-CO"/>
+        </w:rPr>
+        <w:t>Miercoles</w:t>
+      </w:r>
+      <w:proofErr w:type="spellEnd"/>
+      <w:r>
+        <w:rPr>
+          <w:b/>
+          <w:lang w:val="es-CO"/>
+        </w:rPr>
+        <w:t xml:space="preserve">, </w:t>
+      </w:r>
+      <w:r>
+        <w:rPr>
+          <w:b/>
+          <w:lang w:val="es-CO"/>
+        </w:rPr>
+        <w:t xml:space="preserve">9 </w:t>
+      </w:r>
+      <w:proofErr w:type="gramStart"/>
+      <w:r>
+        <w:rPr>
+          <w:b/>
+          <w:lang w:val="es-CO"/>
+        </w:rPr>
+        <w:t>Septiembre</w:t>
+      </w:r>
+      <w:proofErr w:type="gramEnd"/>
+      <w:r>
+        <w:rPr>
+          <w:b/>
+          <w:lang w:val="es-CO"/>
+        </w:rPr>
+        <w:t xml:space="preserve"> 2020</w:t>
+      </w:r>
+    </w:p>
+    <w:p>
+      <w:pPr>
+        <w:rPr>
+          <w:lang w:val="es-CO"/>
+        </w:rPr>
+      </w:pPr>
+    </w:p>
+    <w:p>
+      <w:pPr>
+        <w:pStyle w:val="Prrafodelista"/>
+        <w:numPr>
+          <w:ilvl w:val="0"/>
+          <w:numId w:val="1"/>
+        </w:numPr>
+        <w:rPr>
+          <w:lang w:val="es-CO"/>
+        </w:rPr>
+      </w:pPr>
+      <w:r>
+        <w:rPr>
+          <w:lang w:val="es-CO"/>
+        </w:rPr>
+        <w:t>Acceda a Overleaf.com</w:t>
+      </w:r>
+      <w:r>
+        <w:rPr>
+          <w:lang w:val="es-CO"/>
+        </w:rPr>
+        <w:t xml:space="preserve"> registrando un usuario. </w:t>
+      </w:r>
+      <w:r>
+        <w:rPr>
+          <w:lang w:val="es-CO"/>
+        </w:rPr>
+        <w:t xml:space="preserve">A través del dialogo con sus colegas en </w:t>
+      </w:r>
+      <w:proofErr w:type="spellStart"/>
+      <w:r>
+        <w:rPr>
+          <w:lang w:val="es-CO"/>
+        </w:rPr>
+        <w:t>Slack</w:t>
+      </w:r>
+      <w:proofErr w:type="spellEnd"/>
+      <w:r>
+        <w:rPr>
+          <w:lang w:val="es-CO"/>
+        </w:rPr>
+        <w:t xml:space="preserve"> o usando recursos en línea, c</w:t>
+      </w:r>
+      <w:r>
+        <w:rPr>
+          <w:lang w:val="es-CO"/>
+        </w:rPr>
+        <w:t>ree u</w:t>
+      </w:r>
+      <w:r>
+        <w:rPr>
+          <w:lang w:val="es-CO"/>
+        </w:rPr>
+        <w:t xml:space="preserve">n documento nuevo que </w:t>
+      </w:r>
+      <w:r>
+        <w:rPr>
+          <w:lang w:val="es-CO"/>
+        </w:rPr>
+        <w:t xml:space="preserve">tenga las siguientes características: </w:t>
+      </w:r>
+    </w:p>
+    <w:p>
+      <w:pPr>
+        <w:pStyle w:val="Prrafodelista"/>
+        <w:numPr>
+          <w:ilvl w:val="1"/>
+          <w:numId w:val="1"/>
+        </w:numPr>
+        <w:rPr>
+          <w:lang w:val="es-CO"/>
+        </w:rPr>
+      </w:pPr>
+      <w:r>
+        <w:rPr>
+          <w:lang w:val="es-CO"/>
+        </w:rPr>
+        <w:t>Título: Taller I</w:t>
+      </w:r>
+    </w:p>
+    <w:p>
+      <w:pPr>
+        <w:pStyle w:val="Prrafodelista"/>
+        <w:numPr>
+          <w:ilvl w:val="1"/>
+          <w:numId w:val="1"/>
+        </w:numPr>
+        <w:rPr>
+          <w:lang w:val="es-CO"/>
+        </w:rPr>
+      </w:pPr>
+      <w:r>
+        <w:rPr>
+          <w:lang w:val="es-CO"/>
+        </w:rPr>
+        <w:t>Autor: su nombre</w:t>
+      </w:r>
+    </w:p>
+    <w:p>
+      <w:pPr>
+        <w:pStyle w:val="Prrafodelista"/>
+        <w:numPr>
+          <w:ilvl w:val="1"/>
+          <w:numId w:val="1"/>
+        </w:numPr>
+        <w:rPr>
+          <w:lang w:val="es-CO"/>
+        </w:rPr>
+      </w:pPr>
+      <w:r>
+        <w:rPr>
+          <w:lang w:val="es-CO"/>
+        </w:rPr>
+        <w:t>Fecha: 9 septiembre 2020</w:t>
+      </w:r>
+    </w:p>
+    <w:p>
+      <w:pPr>
+        <w:pStyle w:val="Prrafodelista"/>
+        <w:numPr>
+          <w:ilvl w:val="1"/>
+          <w:numId w:val="1"/>
+        </w:numPr>
+        <w:rPr>
+          <w:lang w:val="es-CO"/>
+        </w:rPr>
+      </w:pPr>
+      <w:r>
+        <w:rPr>
+          <w:lang w:val="es-CO"/>
+        </w:rPr>
+        <w:t>Que tenga una primera sección con título “Presentación”</w:t>
+      </w:r>
+      <w:r>
+        <w:rPr>
+          <w:lang w:val="es-CO"/>
+        </w:rPr>
+        <w:t>,</w:t>
+      </w:r>
+      <w:r>
+        <w:rPr>
+          <w:lang w:val="es-CO"/>
+        </w:rPr>
+        <w:t xml:space="preserve"> en </w:t>
+      </w:r>
+      <w:r>
+        <w:rPr>
+          <w:lang w:val="es-CO"/>
+        </w:rPr>
+        <w:t xml:space="preserve">la cual, en </w:t>
+      </w:r>
+      <w:r>
+        <w:rPr>
+          <w:lang w:val="es-CO"/>
+        </w:rPr>
+        <w:t>máximo dos</w:t>
+      </w:r>
+      <w:r>
+        <w:rPr>
+          <w:lang w:val="es-CO"/>
+        </w:rPr>
+        <w:t xml:space="preserve"> página</w:t>
+      </w:r>
+      <w:r>
+        <w:rPr>
+          <w:lang w:val="es-CO"/>
+        </w:rPr>
+        <w:t>s</w:t>
+      </w:r>
+      <w:r>
+        <w:rPr>
+          <w:lang w:val="es-CO"/>
+        </w:rPr>
+        <w:t>,</w:t>
+      </w:r>
+      <w:r>
+        <w:rPr>
+          <w:lang w:val="es-CO"/>
+        </w:rPr>
+        <w:t xml:space="preserve"> </w:t>
+      </w:r>
+      <w:r>
+        <w:rPr>
+          <w:lang w:val="es-CO"/>
+        </w:rPr>
+        <w:t>incluya</w:t>
+      </w:r>
+    </w:p>
+    <w:p>
+      <w:pPr>
+        <w:pStyle w:val="Prrafodelista"/>
+        <w:numPr>
+          <w:ilvl w:val="2"/>
+          <w:numId w:val="1"/>
+        </w:numPr>
+        <w:rPr>
+          <w:lang w:val="es-CO"/>
+        </w:rPr>
+      </w:pPr>
+      <w:r>
+        <w:rPr>
+          <w:lang w:val="es-CO"/>
+        </w:rPr>
+        <w:t xml:space="preserve">una breve presentación </w:t>
+      </w:r>
+      <w:r>
+        <w:rPr>
+          <w:lang w:val="es-CO"/>
+        </w:rPr>
+        <w:t>suya;</w:t>
+      </w:r>
+    </w:p>
+    <w:p>
+      <w:pPr>
+        <w:pStyle w:val="Prrafodelista"/>
+        <w:numPr>
+          <w:ilvl w:val="2"/>
+          <w:numId w:val="1"/>
+        </w:numPr>
+        <w:rPr>
+          <w:lang w:val="es-CO"/>
+        </w:rPr>
+      </w:pPr>
+      <w:r>
+        <w:rPr>
+          <w:lang w:val="es-CO"/>
+        </w:rPr>
+        <w:t>Por qué le interesa la economía;</w:t>
+      </w:r>
+    </w:p>
+    <w:p>
+      <w:pPr>
+        <w:pStyle w:val="Prrafodelista"/>
+        <w:numPr>
+          <w:ilvl w:val="2"/>
+          <w:numId w:val="1"/>
+        </w:numPr>
+        <w:rPr>
+          <w:lang w:val="es-CO"/>
+        </w:rPr>
+      </w:pPr>
+      <w:r>
+        <w:rPr>
+          <w:lang w:val="es-CO"/>
+        </w:rPr>
+        <w:t>Cuál es su</w:t>
+      </w:r>
+      <w:r>
+        <w:rPr>
+          <w:lang w:val="es-CO"/>
+        </w:rPr>
+        <w:t xml:space="preserve"> inter</w:t>
+      </w:r>
+      <w:r>
+        <w:rPr>
+          <w:lang w:val="es-CO"/>
+        </w:rPr>
+        <w:t>és en</w:t>
+      </w:r>
+      <w:r>
+        <w:rPr>
+          <w:lang w:val="es-CO"/>
+        </w:rPr>
+        <w:t xml:space="preserve"> este curso y cuál es su objetivo de aprendizaje </w:t>
+      </w:r>
+      <w:r>
+        <w:rPr>
+          <w:lang w:val="es-CO"/>
+        </w:rPr>
+        <w:t xml:space="preserve">en </w:t>
+      </w:r>
+      <w:r>
+        <w:rPr>
+          <w:lang w:val="es-CO"/>
+        </w:rPr>
+        <w:t>el mismo</w:t>
+      </w:r>
+    </w:p>
+    <w:p>
+      <w:pPr>
+        <w:pStyle w:val="Prrafodelista"/>
+        <w:numPr>
+          <w:ilvl w:val="0"/>
+          <w:numId w:val="1"/>
+        </w:numPr>
+        <w:rPr>
+          <w:lang w:val="es-CO"/>
+        </w:rPr>
+      </w:pPr>
+      <w:r>
+        <w:rPr>
+          <w:lang w:val="es-CO"/>
+        </w:rPr>
+        <w:t xml:space="preserve">Registre una cuenta en Git, clone el </w:t>
+      </w:r>
+      <w:proofErr w:type="spellStart"/>
+      <w:r>
+        <w:rPr>
+          <w:lang w:val="es-CO"/>
+        </w:rPr>
+        <w:t>repository</w:t>
+      </w:r>
+      <w:proofErr w:type="spellEnd"/>
+      <w:r>
+        <w:rPr>
+          <w:lang w:val="es-CO"/>
+        </w:rPr>
+        <w:t xml:space="preserve"> del curso</w:t>
+      </w:r>
+      <w:r>
+        <w:rPr>
+          <w:lang w:val="es-CO"/>
+        </w:rPr>
+        <w:t>, acceda a</w:t>
+      </w:r>
+      <w:r>
+        <w:rPr>
+          <w:lang w:val="es-CO"/>
+        </w:rPr>
+        <w:t xml:space="preserve"> la carpeta “</w:t>
+      </w:r>
+      <w:r>
+        <w:rPr>
+          <w:lang w:val="es-CO"/>
+        </w:rPr>
+        <w:t>Materiales</w:t>
+      </w:r>
+      <w:r>
+        <w:rPr>
+          <w:lang w:val="es-CO"/>
+        </w:rPr>
+        <w:t>”</w:t>
+      </w:r>
+      <w:r>
+        <w:rPr>
+          <w:lang w:val="es-CO"/>
+        </w:rPr>
+        <w:t>:</w:t>
+      </w:r>
+    </w:p>
+    <w:p>
+      <w:pPr>
+        <w:pStyle w:val="Prrafodelista"/>
+        <w:numPr>
+          <w:ilvl w:val="1"/>
+          <w:numId w:val="1"/>
+        </w:numPr>
+        <w:rPr>
+          <w:lang w:val="es-CO"/>
+        </w:rPr>
+      </w:pPr>
+      <w:r>
+        <w:rPr>
+          <w:lang w:val="es-CO"/>
+        </w:rPr>
+        <w:t xml:space="preserve">Lea el </w:t>
+      </w:r>
+      <w:proofErr w:type="spellStart"/>
+      <w:proofErr w:type="gramStart"/>
+      <w:r>
+        <w:rPr>
+          <w:lang w:val="es-CO"/>
+        </w:rPr>
+        <w:t>paper</w:t>
+      </w:r>
+      <w:proofErr w:type="spellEnd"/>
+      <w:proofErr w:type="gramEnd"/>
+      <w:r>
+        <w:rPr>
+          <w:lang w:val="es-CO"/>
+        </w:rPr>
+        <w:t xml:space="preserve"> de </w:t>
+      </w:r>
+      <w:proofErr w:type="spellStart"/>
+      <w:r>
+        <w:rPr>
+          <w:lang w:val="es-CO"/>
+        </w:rPr>
+        <w:t>Gent</w:t>
+      </w:r>
+      <w:r>
+        <w:rPr>
+          <w:lang w:val="es-CO"/>
+        </w:rPr>
+        <w:t>zkow</w:t>
+      </w:r>
+      <w:proofErr w:type="spellEnd"/>
+      <w:r>
+        <w:rPr>
+          <w:lang w:val="es-CO"/>
+        </w:rPr>
+        <w:t xml:space="preserve"> and Shapiro;</w:t>
+      </w:r>
+    </w:p>
+    <w:p>
+      <w:pPr>
+        <w:pStyle w:val="Prrafodelista"/>
+        <w:numPr>
+          <w:ilvl w:val="1"/>
+          <w:numId w:val="1"/>
+        </w:numPr>
+        <w:rPr>
+          <w:lang w:val="es-CO"/>
+        </w:rPr>
+      </w:pPr>
+      <w:r>
+        <w:rPr>
+          <w:lang w:val="es-CO"/>
+        </w:rPr>
+        <w:t xml:space="preserve">En el mismo documento en </w:t>
+      </w:r>
+      <w:proofErr w:type="spellStart"/>
+      <w:r>
+        <w:rPr>
+          <w:lang w:val="es-CO"/>
+        </w:rPr>
+        <w:t>overleaf</w:t>
+      </w:r>
+      <w:proofErr w:type="spellEnd"/>
+      <w:r>
+        <w:rPr>
+          <w:lang w:val="es-CO"/>
+        </w:rPr>
+        <w:t>, después de su descripción</w:t>
+      </w:r>
+      <w:r>
+        <w:rPr>
+          <w:lang w:val="es-CO"/>
+        </w:rPr>
+        <w:t>, creen una nueva sección que se llama “</w:t>
+      </w:r>
+      <w:proofErr w:type="spellStart"/>
+      <w:r>
+        <w:rPr>
+          <w:lang w:val="es-CO"/>
+        </w:rPr>
+        <w:t>Gentzkow</w:t>
+      </w:r>
+      <w:proofErr w:type="spellEnd"/>
+      <w:r>
+        <w:rPr>
+          <w:lang w:val="es-CO"/>
+        </w:rPr>
+        <w:t xml:space="preserve"> and Shapiro</w:t>
+      </w:r>
+      <w:r>
+        <w:rPr>
+          <w:lang w:val="es-CO"/>
+        </w:rPr>
+        <w:t>”:</w:t>
+      </w:r>
+    </w:p>
+    <w:p>
+      <w:pPr>
+        <w:pStyle w:val="Prrafodelista"/>
+        <w:numPr>
+          <w:ilvl w:val="2"/>
+          <w:numId w:val="1"/>
+        </w:numPr>
+        <w:rPr>
+          <w:lang w:val="es-CO"/>
+        </w:rPr>
+      </w:pPr>
+      <w:r>
+        <w:rPr>
+          <w:lang w:val="es-CO"/>
+        </w:rPr>
+        <w:t xml:space="preserve">Resuma en una página el </w:t>
+      </w:r>
+      <w:proofErr w:type="spellStart"/>
+      <w:proofErr w:type="gramStart"/>
+      <w:r>
+        <w:rPr>
+          <w:lang w:val="es-CO"/>
+        </w:rPr>
+        <w:t>paper</w:t>
+      </w:r>
+      <w:proofErr w:type="spellEnd"/>
+      <w:proofErr w:type="gramEnd"/>
+    </w:p>
+    <w:p>
+      <w:pPr>
+        <w:pStyle w:val="Prrafodelista"/>
+        <w:numPr>
+          <w:ilvl w:val="2"/>
+          <w:numId w:val="1"/>
+        </w:numPr>
+        <w:rPr>
+          <w:lang w:val="es-CO"/>
+        </w:rPr>
+      </w:pPr>
+      <w:r>
+        <w:rPr>
+          <w:lang w:val="es-CO"/>
+        </w:rPr>
+        <w:t>Escriba como piensa incorporar esos principios en sus trabajos futuros y que acciones quiere adoptar</w:t>
+      </w:r>
+    </w:p>
+    <w:p>
+      <w:pPr>
+        <w:pStyle w:val="Prrafodelista"/>
+        <w:numPr>
+          <w:ilvl w:val="0"/>
+          <w:numId w:val="1"/>
+        </w:numPr>
+        <w:rPr>
+          <w:lang w:val="es-CO"/>
+        </w:rPr>
+      </w:pPr>
+      <w:r>
+        <w:rPr>
+          <w:lang w:val="es-CO"/>
+        </w:rPr>
+        <w:t xml:space="preserve">Siempre en la carpeta del curso, en la subcarpeta materiales, lea la presentación de </w:t>
+      </w:r>
+      <w:proofErr w:type="spellStart"/>
+      <w:r>
+        <w:rPr>
+          <w:lang w:val="es-CO"/>
+        </w:rPr>
+        <w:t>Pinter</w:t>
+      </w:r>
+      <w:proofErr w:type="spellEnd"/>
+      <w:r>
+        <w:rPr>
+          <w:lang w:val="es-CO"/>
+        </w:rPr>
+        <w:t xml:space="preserve"> 2019</w:t>
+      </w:r>
+      <w:r>
+        <w:rPr>
+          <w:lang w:val="es-CO"/>
+        </w:rPr>
+        <w:t>:</w:t>
+      </w:r>
+    </w:p>
+    <w:p>
+      <w:pPr>
+        <w:pStyle w:val="Prrafodelista"/>
+        <w:numPr>
+          <w:ilvl w:val="1"/>
+          <w:numId w:val="1"/>
+        </w:numPr>
+        <w:rPr>
+          <w:lang w:val="es-CO"/>
+        </w:rPr>
+      </w:pPr>
+      <w:r>
+        <w:rPr>
+          <w:lang w:val="es-CO"/>
+        </w:rPr>
+        <w:t>Cree un repositorio</w:t>
+      </w:r>
+      <w:r>
+        <w:rPr>
+          <w:lang w:val="es-CO"/>
+        </w:rPr>
+        <w:t xml:space="preserve"> </w:t>
+      </w:r>
+    </w:p>
+    <w:p>
+      <w:pPr>
+        <w:pStyle w:val="Prrafodelista"/>
+        <w:numPr>
+          <w:ilvl w:val="1"/>
+          <w:numId w:val="1"/>
+        </w:numPr>
+        <w:rPr>
+          <w:lang w:val="es-CO"/>
+        </w:rPr>
+      </w:pPr>
+      <w:r>
+        <w:rPr>
+          <w:lang w:val="es-CO"/>
+        </w:rPr>
+        <w:t xml:space="preserve">Cree subcarpetas </w:t>
+      </w:r>
+      <w:r>
+        <w:rPr>
+          <w:lang w:val="es-CO"/>
+        </w:rPr>
+        <w:t>para este proyecto según el modelo visto en clase</w:t>
+      </w:r>
+    </w:p>
+    <w:p>
+      <w:pPr>
+        <w:pStyle w:val="Prrafodelista"/>
+        <w:numPr>
+          <w:ilvl w:val="1"/>
+          <w:numId w:val="1"/>
+        </w:numPr>
+        <w:rPr>
+          <w:lang w:val="es-CO"/>
+        </w:rPr>
+      </w:pPr>
+      <w:r>
+        <w:rPr>
+          <w:lang w:val="es-CO"/>
+        </w:rPr>
+        <w:t>Cree un file que se llama Leer.txt</w:t>
+      </w:r>
+      <w:r>
+        <w:rPr>
+          <w:lang w:val="es-CO"/>
+        </w:rPr>
+        <w:t xml:space="preserve"> en una de las carpetas</w:t>
+      </w:r>
+      <w:r>
+        <w:rPr>
+          <w:lang w:val="es-CO"/>
+        </w:rPr>
+        <w:t xml:space="preserve">, haga el </w:t>
+      </w:r>
+      <w:proofErr w:type="spellStart"/>
+      <w:r>
+        <w:rPr>
+          <w:lang w:val="es-CO"/>
+        </w:rPr>
+        <w:t>Commit</w:t>
+      </w:r>
+      <w:proofErr w:type="spellEnd"/>
+      <w:r>
+        <w:rPr>
+          <w:lang w:val="es-CO"/>
+        </w:rPr>
+        <w:t xml:space="preserve"> y</w:t>
+      </w:r>
+      <w:r>
+        <w:rPr>
+          <w:lang w:val="es-CO"/>
+        </w:rPr>
+        <w:t xml:space="preserve"> el </w:t>
+      </w:r>
+      <w:proofErr w:type="spellStart"/>
+      <w:r>
+        <w:rPr>
+          <w:lang w:val="es-CO"/>
+        </w:rPr>
+        <w:t>Push</w:t>
+      </w:r>
+      <w:proofErr w:type="spellEnd"/>
+      <w:r>
+        <w:rPr>
+          <w:lang w:val="es-CO"/>
+        </w:rPr>
+        <w:t xml:space="preserve"> </w:t>
+      </w:r>
+      <w:r>
+        <w:rPr>
+          <w:lang w:val="es-CO"/>
+        </w:rPr>
+        <w:t xml:space="preserve"> </w:t>
+      </w:r>
+    </w:p>
+    <w:p>
+      <w:pPr>
+        <w:pStyle w:val="Prrafodelista"/>
+        <w:numPr>
+          <w:ilvl w:val="1"/>
+          <w:numId w:val="1"/>
+        </w:numPr>
+        <w:rPr>
+          <w:lang w:val="es-CO"/>
+        </w:rPr>
+      </w:pPr>
+      <w:r>
+        <w:rPr>
+          <w:lang w:val="es-CO"/>
+        </w:rPr>
+        <w:t xml:space="preserve">En </w:t>
+      </w:r>
+      <w:proofErr w:type="spellStart"/>
+      <w:r>
+        <w:rPr>
+          <w:lang w:val="es-CO"/>
+        </w:rPr>
+        <w:t>S</w:t>
+      </w:r>
+      <w:r>
+        <w:rPr>
+          <w:lang w:val="es-CO"/>
+        </w:rPr>
+        <w:t>lack</w:t>
+      </w:r>
+      <w:proofErr w:type="spellEnd"/>
+      <w:r>
+        <w:rPr>
+          <w:lang w:val="es-CO"/>
+        </w:rPr>
+        <w:t xml:space="preserve">, postee un </w:t>
+      </w:r>
+      <w:proofErr w:type="gramStart"/>
+      <w:r>
+        <w:rPr>
+          <w:lang w:val="es-CO"/>
+        </w:rPr>
+        <w:t>link</w:t>
+      </w:r>
+      <w:proofErr w:type="gramEnd"/>
+      <w:r>
+        <w:rPr>
+          <w:lang w:val="es-CO"/>
+        </w:rPr>
+        <w:t xml:space="preserve"> a su repositorio</w:t>
+      </w:r>
+    </w:p>
+    <w:p>
+      <w:pPr>
+        <w:pStyle w:val="Prrafodelista"/>
+        <w:numPr>
+          <w:ilvl w:val="0"/>
+          <w:numId w:val="1"/>
+        </w:numPr>
+        <w:jc w:val="both"/>
+        <w:rPr>
+          <w:lang w:val="es-CO"/>
+        </w:rPr>
+      </w:pPr>
+      <w:r>
+        <w:rPr>
+          <w:lang w:val="es-CO"/>
+        </w:rPr>
+        <w:t xml:space="preserve">Descargue el documento </w:t>
+      </w:r>
+      <w:r>
+        <w:rPr>
+          <w:lang w:val="es-CO"/>
+        </w:rPr>
+        <w:t xml:space="preserve">que redactó en </w:t>
+      </w:r>
+      <w:proofErr w:type="spellStart"/>
+      <w:r>
+        <w:rPr>
+          <w:lang w:val="es-CO"/>
+        </w:rPr>
+        <w:t>Overleaf</w:t>
+      </w:r>
+      <w:proofErr w:type="spellEnd"/>
+      <w:r>
+        <w:rPr>
+          <w:lang w:val="es-CO"/>
+        </w:rPr>
+        <w:t xml:space="preserve">, </w:t>
+      </w:r>
+      <w:r>
+        <w:rPr>
+          <w:lang w:val="es-CO"/>
+        </w:rPr>
+        <w:t xml:space="preserve">en </w:t>
+      </w:r>
+      <w:proofErr w:type="spellStart"/>
+      <w:r>
+        <w:rPr>
+          <w:lang w:val="es-CO"/>
+        </w:rPr>
+        <w:t>pdf</w:t>
+      </w:r>
+      <w:proofErr w:type="spellEnd"/>
+      <w:r>
+        <w:rPr>
+          <w:lang w:val="es-CO"/>
+        </w:rPr>
+        <w:t xml:space="preserve">, cambie el nombre en </w:t>
+      </w:r>
+      <w:r>
+        <w:rPr>
+          <w:lang w:val="es-CO"/>
+        </w:rPr>
+        <w:t>“NombreApellidoEVIMP2020II</w:t>
+      </w:r>
+      <w:r>
+        <w:rPr>
+          <w:lang w:val="es-CO"/>
+        </w:rPr>
+        <w:t>.pdf</w:t>
+      </w:r>
+      <w:r>
+        <w:rPr>
+          <w:lang w:val="es-CO"/>
+        </w:rPr>
+        <w:t>”</w:t>
+      </w:r>
+      <w:r>
+        <w:rPr>
+          <w:lang w:val="es-CO"/>
+        </w:rPr>
+        <w:t xml:space="preserve"> y me lo </w:t>
+      </w:r>
+      <w:r>
+        <w:rPr>
+          <w:lang w:val="es-CO"/>
+        </w:rPr>
+        <w:t>envía</w:t>
+      </w:r>
+      <w:r>
+        <w:rPr>
+          <w:lang w:val="es-CO"/>
+        </w:rPr>
+        <w:t xml:space="preserve"> al correo</w:t>
+      </w:r>
+      <w:r>
+        <w:rPr>
+          <w:lang w:val="es-CO"/>
+        </w:rPr>
+        <w:t xml:space="preserve"> </w:t>
+      </w:r>
+      <w:r>
+        <w:rPr>
+          <w:lang w:val="es-CO"/>
+        </w:rPr>
+        <w:t xml:space="preserve"> </w:t>
       </w:r>
     </w:p>
     <w:sectPr>
@@ -23,6 +950,100 @@
     </w:sectPr>
   </w:body>
 </w:document>
+</file>
+
+<file path=word/numbering.xml><?xml version="1.0" encoding="utf-8"?>
+<w:numbering xmlns:wpc="http://schemas.microsoft.com/office/word/2010/wordprocessingCanvas" xmlns:cx="http://schemas.microsoft.com/office/drawing/2014/chartex" xmlns:cx1="http://schemas.microsoft.com/office/drawing/2015/9/8/chartex" xmlns:cx2="http://schemas.microsoft.com/office/drawing/2015/10/21/chartex" xmlns:cx3="http://schemas.microsoft.com/office/drawing/2016/5/9/chartex" xmlns:cx4="http://schemas.microsoft.com/office/drawing/2016/5/10/chartex" xmlns:cx5="http://schemas.microsoft.com/office/drawing/2016/5/11/chartex" xmlns:cx6="http://schemas.microsoft.com/office/drawing/2016/5/12/chartex" xmlns:cx7="http://schemas.microsoft.com/office/drawing/2016/5/13/chartex" xmlns:cx8="http://schemas.microsoft.com/office/drawing/2016/5/14/chartex" xmlns:mc="http://schemas.openxmlformats.org/markup-compatibility/2006" xmlns:aink="http://schemas.microsoft.com/office/drawing/2016/ink" xmlns:am3d="http://schemas.microsoft.com/office/drawing/2017/model3d" xmlns:o="urn:schemas-microsoft-com:office:office" xmlns:r="http://schemas.openxmlformats.org/officeDocument/2006/relationships" xmlns:m="http://schemas.openxmlformats.org/officeDocument/2006/math" xmlns:v="urn:schemas-microsoft-com:vml" xmlns:wp14="http://schemas.microsoft.com/office/word/2010/wordprocessingDrawing" xmlns:wp="http://schemas.openxmlformats.org/drawingml/2006/wordprocessingDrawing" xmlns:w10="urn:schemas-microsoft-com:office:word" xmlns:w="http://schemas.openxmlformats.org/wordprocessingml/2006/main" xmlns:w14="http://schemas.microsoft.com/office/word/2010/wordml" xmlns:w15="http://schemas.microsoft.com/office/word/2012/wordml" xmlns:w16cex="http://schemas.microsoft.com/office/word/2018/wordml/cex" xmlns:w16cid="http://schemas.microsoft.com/office/word/2016/wordml/cid" xmlns:w16="http://schemas.microsoft.com/office/word/2018/wordml" xmlns:w16se="http://schemas.microsoft.com/office/word/2015/wordml/symex" xmlns:wpg="http://schemas.microsoft.com/office/word/2010/wordprocessingGroup" xmlns:wpi="http://schemas.microsoft.com/office/word/2010/wordprocessingInk" xmlns:wne="http://schemas.microsoft.com/office/word/2006/wordml" xmlns:wps="http://schemas.microsoft.com/office/word/2010/wordprocessingShape" mc:Ignorable="w14 w15 w16se w16cid w16 w16cex wp14">
+  <w:abstractNum w:abstractNumId="0" w15:restartNumberingAfterBreak="0">
+    <w:nsid w:val="6CC91F74"/>
+    <w:multiLevelType w:val="hybridMultilevel"/>
+    <w:tmpl w:val="DC08C6B8"/>
+    <w:lvl w:ilvl="0" w:tplc="240A000F">
+      <w:start w:val="1"/>
+      <w:numFmt w:val="decimal"/>
+      <w:lvlText w:val="%1."/>
+      <w:lvlJc w:val="left"/>
+      <w:pPr>
+        <w:ind w:left="720" w:hanging="360"/>
+      </w:pPr>
+    </w:lvl>
+    <w:lvl w:ilvl="1" w:tplc="240A0019">
+      <w:start w:val="1"/>
+      <w:numFmt w:val="lowerLetter"/>
+      <w:lvlText w:val="%2."/>
+      <w:lvlJc w:val="left"/>
+      <w:pPr>
+        <w:ind w:left="1440" w:hanging="360"/>
+      </w:pPr>
+    </w:lvl>
+    <w:lvl w:ilvl="2" w:tplc="240A001B">
+      <w:start w:val="1"/>
+      <w:numFmt w:val="lowerRoman"/>
+      <w:lvlText w:val="%3."/>
+      <w:lvlJc w:val="right"/>
+      <w:pPr>
+        <w:ind w:left="2160" w:hanging="180"/>
+      </w:pPr>
+    </w:lvl>
+    <w:lvl w:ilvl="3" w:tplc="240A000F" w:tentative="1">
+      <w:start w:val="1"/>
+      <w:numFmt w:val="decimal"/>
+      <w:lvlText w:val="%4."/>
+      <w:lvlJc w:val="left"/>
+      <w:pPr>
+        <w:ind w:left="2880" w:hanging="360"/>
+      </w:pPr>
+    </w:lvl>
+    <w:lvl w:ilvl="4" w:tplc="240A0019" w:tentative="1">
+      <w:start w:val="1"/>
+      <w:numFmt w:val="lowerLetter"/>
+      <w:lvlText w:val="%5."/>
+      <w:lvlJc w:val="left"/>
+      <w:pPr>
+        <w:ind w:left="3600" w:hanging="360"/>
+      </w:pPr>
+    </w:lvl>
+    <w:lvl w:ilvl="5" w:tplc="240A001B" w:tentative="1">
+      <w:start w:val="1"/>
+      <w:numFmt w:val="lowerRoman"/>
+      <w:lvlText w:val="%6."/>
+      <w:lvlJc w:val="right"/>
+      <w:pPr>
+        <w:ind w:left="4320" w:hanging="180"/>
+      </w:pPr>
+    </w:lvl>
+    <w:lvl w:ilvl="6" w:tplc="240A000F" w:tentative="1">
+      <w:start w:val="1"/>
+      <w:numFmt w:val="decimal"/>
+      <w:lvlText w:val="%7."/>
+      <w:lvlJc w:val="left"/>
+      <w:pPr>
+        <w:ind w:left="5040" w:hanging="360"/>
+      </w:pPr>
+    </w:lvl>
+    <w:lvl w:ilvl="7" w:tplc="240A0019" w:tentative="1">
+      <w:start w:val="1"/>
+      <w:numFmt w:val="lowerLetter"/>
+      <w:lvlText w:val="%8."/>
+      <w:lvlJc w:val="left"/>
+      <w:pPr>
+        <w:ind w:left="5760" w:hanging="360"/>
+      </w:pPr>
+    </w:lvl>
+    <w:lvl w:ilvl="8" w:tplc="240A001B" w:tentative="1">
+      <w:start w:val="1"/>
+      <w:numFmt w:val="lowerRoman"/>
+      <w:lvlText w:val="%9."/>
+      <w:lvlJc w:val="right"/>
+      <w:pPr>
+        <w:ind w:left="6480" w:hanging="180"/>
+      </w:pPr>
+    </w:lvl>
+  </w:abstractNum>
+  <w:num w:numId="1">
+    <w:abstractNumId w:val="0"/>
+  </w:num>
+</w:numbering>
 </file>
 
 <file path=word/styles.xml><?xml version="1.0" encoding="utf-8"?>
@@ -423,6 +1444,15 @@
   <w:style w:type="paragraph" w:default="1" w:styleId="Normal">
     <w:name w:val="Normal"/>
     <w:qFormat/>
+    <w:rsid w:val="00621FD9"/>
+    <w:pPr>
+      <w:spacing w:after="0" w:line="240" w:lineRule="auto"/>
+    </w:pPr>
+    <w:rPr>
+      <w:sz w:val="24"/>
+      <w:szCs w:val="24"/>
+      <w:lang w:val="en-US"/>
+    </w:rPr>
   </w:style>
   <w:style w:type="character" w:default="1" w:styleId="Fuentedeprrafopredeter">
     <w:name w:val="Default Paragraph Font"/>
@@ -450,6 +1480,17 @@
     <w:uiPriority w:val="99"/>
     <w:semiHidden/>
     <w:unhideWhenUsed/>
+  </w:style>
+  <w:style w:type="paragraph" w:styleId="Prrafodelista">
+    <w:name w:val="List Paragraph"/>
+    <w:basedOn w:val="Normal"/>
+    <w:uiPriority w:val="34"/>
+    <w:qFormat/>
+    <w:rsid w:val="00142ED5"/>
+    <w:pPr>
+      <w:ind w:left="720"/>
+      <w:contextualSpacing/>
+    </w:pPr>
   </w:style>
 </w:styles>
 </file>

</xml_diff>